<commit_message>
Resume update April 30
</commit_message>
<xml_diff>
--- a/Alexander_Sikalevski_Resume.docx
+++ b/Alexander_Sikalevski_Resume.docx
@@ -2,10 +2,15 @@
 <file path=word/document.xml><?xml version="1.0" encoding="utf-8"?>
 <w:document xmlns:wpc="http://schemas.microsoft.com/office/word/2010/wordprocessingCanvas" xmlns:mc="http://schemas.openxmlformats.org/markup-compatibility/2006" xmlns:o="urn:schemas-microsoft-com:office:office" xmlns:r="http://schemas.openxmlformats.org/officeDocument/2006/relationships" xmlns:m="http://schemas.openxmlformats.org/officeDocument/2006/math" xmlns:v="urn:schemas-microsoft-com:vml" xmlns:wp14="http://schemas.microsoft.com/office/word/2010/wordprocessingDrawing" xmlns:wp="http://schemas.openxmlformats.org/drawingml/2006/wordprocessingDrawing" xmlns:w10="urn:schemas-microsoft-com:office:word" xmlns:w="http://schemas.openxmlformats.org/wordprocessingml/2006/main" xmlns:w14="http://schemas.microsoft.com/office/word/2010/wordml" xmlns:w15="http://schemas.microsoft.com/office/word/2012/wordml" xmlns:wpg="http://schemas.microsoft.com/office/word/2010/wordprocessingGroup" xmlns:wpi="http://schemas.microsoft.com/office/word/2010/wordprocessingInk" xmlns:wne="http://schemas.microsoft.com/office/word/2006/wordml" xmlns:wps="http://schemas.microsoft.com/office/word/2010/wordprocessingShape" mc:Ignorable="w14 w15 wp14">
   <w:body>
-    <w:p/>
+    <w:p>
+      <w:pPr>
+        <w:ind w:left="-270" w:right="-270"/>
+      </w:pPr>
+    </w:p>
     <w:p>
       <w:pPr>
         <w:pStyle w:val="Heading1"/>
+        <w:ind w:left="-270" w:right="-270"/>
         <w:jc w:val="center"/>
         <w:rPr>
           <w:sz w:val="28"/>
@@ -22,6 +27,7 @@
     </w:p>
     <w:p>
       <w:pPr>
+        <w:ind w:left="-270" w:right="-270"/>
         <w:rPr>
           <w:lang w:eastAsia="ja-JP"/>
         </w:rPr>
@@ -47,6 +53,7 @@
     </w:p>
     <w:p>
       <w:pPr>
+        <w:ind w:left="-270" w:right="-270"/>
         <w:rPr>
           <w:lang w:eastAsia="ja-JP"/>
         </w:rPr>
@@ -55,6 +62,7 @@
     <w:p>
       <w:pPr>
         <w:pStyle w:val="Heading1"/>
+        <w:ind w:left="-270" w:right="-270"/>
         <w:jc w:val="center"/>
         <w:rPr>
           <w:sz w:val="28"/>
@@ -83,6 +91,7 @@
           <w:ilvl w:val="0"/>
           <w:numId w:val="3"/>
         </w:numPr>
+        <w:ind w:left="450" w:right="-270"/>
         <w:rPr>
           <w:rFonts w:cs="Times New Roman"/>
         </w:rPr>
@@ -101,6 +110,7 @@
           <w:ilvl w:val="0"/>
           <w:numId w:val="3"/>
         </w:numPr>
+        <w:ind w:left="450" w:right="-270"/>
         <w:rPr>
           <w:rFonts w:cs="Times New Roman"/>
         </w:rPr>
@@ -125,6 +135,7 @@
           <w:ilvl w:val="0"/>
           <w:numId w:val="3"/>
         </w:numPr>
+        <w:ind w:left="450" w:right="-270"/>
         <w:rPr>
           <w:rFonts w:cs="Times New Roman"/>
         </w:rPr>
@@ -143,6 +154,7 @@
           <w:ilvl w:val="0"/>
           <w:numId w:val="3"/>
         </w:numPr>
+        <w:ind w:left="450" w:right="-270"/>
         <w:rPr>
           <w:lang w:eastAsia="ja-JP"/>
         </w:rPr>
@@ -161,6 +173,7 @@
           <w:ilvl w:val="0"/>
           <w:numId w:val="3"/>
         </w:numPr>
+        <w:ind w:left="450" w:right="-270"/>
         <w:rPr>
           <w:rFonts w:cs="Times New Roman"/>
         </w:rPr>
@@ -193,6 +206,7 @@
           <w:ilvl w:val="0"/>
           <w:numId w:val="3"/>
         </w:numPr>
+        <w:ind w:left="450" w:right="-270"/>
         <w:rPr>
           <w:rFonts w:cs="Times New Roman"/>
         </w:rPr>
@@ -229,6 +243,7 @@
           <w:ilvl w:val="0"/>
           <w:numId w:val="3"/>
         </w:numPr>
+        <w:ind w:left="450" w:right="-270"/>
         <w:rPr>
           <w:rFonts w:cs="Times New Roman"/>
         </w:rPr>
@@ -286,13 +301,15 @@
     </w:p>
     <w:p>
       <w:pPr>
-        <w:rPr>
-          <w:rFonts w:cs="Times New Roman"/>
-        </w:rPr>
-      </w:pPr>
-    </w:p>
-    <w:p>
-      <w:pPr>
+        <w:ind w:right="-270"/>
+        <w:rPr>
+          <w:rFonts w:cs="Times New Roman"/>
+        </w:rPr>
+      </w:pPr>
+    </w:p>
+    <w:p>
+      <w:pPr>
+        <w:ind w:left="-270" w:right="-270"/>
         <w:rPr>
           <w:lang w:eastAsia="ja-JP"/>
         </w:rPr>
@@ -301,6 +318,7 @@
     <w:p>
       <w:pPr>
         <w:pStyle w:val="Heading1"/>
+        <w:ind w:left="-270" w:right="-270"/>
         <w:jc w:val="center"/>
         <w:rPr>
           <w:sz w:val="28"/>
@@ -317,6 +335,7 @@
     </w:p>
     <w:p>
       <w:pPr>
+        <w:ind w:left="-270" w:right="-270"/>
         <w:rPr>
           <w:rFonts w:cs="Times New Roman"/>
           <w:b/>
@@ -366,23 +385,52 @@
           <w:sz w:val="2"/>
           <w:szCs w:val="2"/>
         </w:rPr>
-        <w:t xml:space="preserve">    </w:t>
-      </w:r>
-      <w:r>
-        <w:rPr>
-          <w:rFonts w:cs="Times New Roman"/>
-          <w:b/>
-        </w:rPr>
-        <w:t>September 2015 – Present</w:t>
-      </w:r>
-    </w:p>
-    <w:p>
+        <w:t xml:space="preserve">   </w:t>
+      </w:r>
+      <w:r>
+        <w:rPr>
+          <w:rFonts w:cs="Times New Roman"/>
+          <w:b/>
+          <w:sz w:val="2"/>
+          <w:szCs w:val="2"/>
+        </w:rPr>
+        <w:t xml:space="preserve">                                                                             </w:t>
+      </w:r>
+      <w:r>
+        <w:rPr>
+          <w:rFonts w:cs="Times New Roman"/>
+          <w:b/>
+          <w:sz w:val="2"/>
+          <w:szCs w:val="2"/>
+        </w:rPr>
+        <w:t xml:space="preserve"> </w:t>
+      </w:r>
+      <w:r>
+        <w:rPr>
+          <w:rFonts w:cs="Times New Roman"/>
+          <w:b/>
+        </w:rPr>
+        <w:t xml:space="preserve">September 2015 – </w:t>
+      </w:r>
+      <w:r>
+        <w:rPr>
+          <w:rFonts w:cs="Times New Roman"/>
+          <w:b/>
+        </w:rPr>
+        <w:t>April 2018</w:t>
+      </w:r>
+    </w:p>
+    <w:p>
+      <w:pPr>
+        <w:ind w:left="-270" w:right="-270"/>
+      </w:pPr>
       <w:r>
         <w:t>Centennial College, Toronto, ON</w:t>
       </w:r>
     </w:p>
     <w:p>
       <w:pPr>
+        <w:ind w:left="-270" w:right="-270"/>
         <w:rPr>
           <w:i/>
         </w:rPr>
@@ -396,6 +444,7 @@
     </w:p>
     <w:p>
       <w:pPr>
+        <w:ind w:left="-270" w:right="-270"/>
         <w:rPr>
           <w:i/>
         </w:rPr>
@@ -409,12 +458,11 @@
           <w:numId w:val="4"/>
         </w:numPr>
         <w:spacing w:before="120"/>
+        <w:ind w:left="450" w:right="-270"/>
       </w:pPr>
       <w:r>
         <w:t>Designed multiple webpages with CSS, HTML5, JS, and PHP</w:t>
       </w:r>
-      <w:bookmarkStart w:id="0" w:name="_GoBack"/>
-      <w:bookmarkEnd w:id="0"/>
     </w:p>
     <w:p>
       <w:pPr>
@@ -424,6 +472,7 @@
           <w:numId w:val="4"/>
         </w:numPr>
         <w:spacing w:before="100" w:beforeAutospacing="1" w:after="100" w:afterAutospacing="1"/>
+        <w:ind w:left="450" w:right="-270"/>
       </w:pPr>
       <w:r>
         <w:t>Created PHP pages in a Linux/UNIX environment</w:t>
@@ -437,6 +486,7 @@
           <w:numId w:val="4"/>
         </w:numPr>
         <w:spacing w:before="120"/>
+        <w:ind w:left="450" w:right="-270"/>
       </w:pPr>
       <w:r>
         <w:t>Produced</w:t>
@@ -456,6 +506,7 @@
           <w:numId w:val="4"/>
         </w:numPr>
         <w:spacing w:before="120" w:after="160" w:line="288" w:lineRule="auto"/>
+        <w:ind w:left="450" w:right="-270"/>
         <w:rPr>
           <w:lang w:eastAsia="ja-JP"/>
         </w:rPr>
@@ -486,6 +537,7 @@
     </w:p>
     <w:p>
       <w:pPr>
+        <w:ind w:left="-270" w:right="-270"/>
         <w:rPr>
           <w:rFonts w:cs="Times New Roman"/>
           <w:b/>
@@ -526,11 +578,28 @@
           <w:rFonts w:cs="Times New Roman"/>
           <w:b/>
         </w:rPr>
-        <w:t xml:space="preserve">     September 2010 - June 2014</w:t>
-      </w:r>
-    </w:p>
-    <w:p>
-      <w:pPr>
+        <w:t xml:space="preserve">     </w:t>
+      </w:r>
+      <w:r>
+        <w:rPr>
+          <w:rFonts w:cs="Times New Roman"/>
+          <w:b/>
+          <w:sz w:val="2"/>
+          <w:szCs w:val="2"/>
+        </w:rPr>
+        <w:t xml:space="preserve">                                                                                                                        </w:t>
+      </w:r>
+      <w:r>
+        <w:rPr>
+          <w:rFonts w:cs="Times New Roman"/>
+          <w:b/>
+        </w:rPr>
+        <w:t>September 2010 - June 2014</w:t>
+      </w:r>
+    </w:p>
+    <w:p>
+      <w:pPr>
+        <w:ind w:left="-270" w:right="-270"/>
         <w:rPr>
           <w:rFonts w:cs="Times New Roman"/>
         </w:rPr>
@@ -550,20 +619,46 @@
     </w:p>
     <w:p>
       <w:pPr>
+        <w:ind w:left="-270" w:right="-270"/>
         <w:rPr>
           <w:lang w:eastAsia="ja-JP"/>
         </w:rPr>
       </w:pPr>
     </w:p>
-    <w:p/>
-    <w:p/>
-    <w:p/>
-    <w:p/>
-    <w:p/>
-    <w:p/>
+    <w:p>
+      <w:pPr>
+        <w:ind w:left="-270" w:right="-270"/>
+      </w:pPr>
+    </w:p>
+    <w:p>
+      <w:pPr>
+        <w:ind w:left="-270" w:right="-270"/>
+      </w:pPr>
+    </w:p>
+    <w:p>
+      <w:pPr>
+        <w:ind w:left="-270" w:right="-270"/>
+      </w:pPr>
+    </w:p>
+    <w:p>
+      <w:pPr>
+        <w:ind w:left="-270" w:right="-270"/>
+      </w:pPr>
+    </w:p>
+    <w:p>
+      <w:pPr>
+        <w:ind w:left="-270" w:right="-270"/>
+      </w:pPr>
+    </w:p>
+    <w:p>
+      <w:pPr>
+        <w:ind w:left="-270" w:right="-270"/>
+      </w:pPr>
+    </w:p>
     <w:p>
       <w:pPr>
         <w:pStyle w:val="Heading1"/>
+        <w:ind w:left="-270" w:right="-270"/>
         <w:jc w:val="center"/>
         <w:rPr>
           <w:sz w:val="28"/>
@@ -587,6 +682,7 @@
     </w:p>
     <w:p>
       <w:pPr>
+        <w:ind w:left="-270" w:right="-270"/>
         <w:rPr>
           <w:rFonts w:cs="Times New Roman"/>
           <w:b/>
@@ -633,6 +729,15 @@
       </w:r>
       <w:r>
         <w:rPr>
+          <w:rFonts w:cs="Times New Roman"/>
+          <w:b/>
+          <w:sz w:val="2"/>
+          <w:szCs w:val="2"/>
+        </w:rPr>
+        <w:t xml:space="preserve">                                                                                                                        </w:t>
+      </w:r>
+      <w:r>
+        <w:rPr>
           <w:b/>
         </w:rPr>
         <w:t>November 2010</w:t>
@@ -664,6 +769,7 @@
     </w:p>
     <w:p>
       <w:pPr>
+        <w:ind w:left="-270" w:right="-270"/>
         <w:rPr>
           <w:rFonts w:cs="Times New Roman"/>
         </w:rPr>
@@ -683,6 +789,7 @@
     </w:p>
     <w:p>
       <w:pPr>
+        <w:ind w:left="-270" w:right="-270"/>
         <w:jc w:val="center"/>
         <w:rPr>
           <w:rFonts w:cs="Times New Roman"/>
@@ -696,6 +803,7 @@
           <w:ilvl w:val="0"/>
           <w:numId w:val="2"/>
         </w:numPr>
+        <w:ind w:left="450" w:right="-270"/>
         <w:rPr>
           <w:rFonts w:cs="Times New Roman"/>
         </w:rPr>
@@ -714,21 +822,31 @@
           <w:ilvl w:val="0"/>
           <w:numId w:val="2"/>
         </w:numPr>
-        <w:rPr>
-          <w:rFonts w:cs="Times New Roman"/>
-        </w:rPr>
-      </w:pPr>
-      <w:r>
-        <w:rPr>
-          <w:rFonts w:cs="Times New Roman"/>
-        </w:rPr>
-        <w:t>Recorded player penalties in game sheet</w:t>
+        <w:ind w:left="450" w:right="-270"/>
+        <w:rPr>
+          <w:rFonts w:cs="Times New Roman"/>
+        </w:rPr>
+      </w:pPr>
+      <w:r>
+        <w:rPr>
+          <w:rFonts w:cs="Times New Roman"/>
+        </w:rPr>
+        <w:t xml:space="preserve">Recorded player penalties in game </w:t>
+      </w:r>
+      <w:bookmarkStart w:id="0" w:name="_GoBack"/>
+      <w:bookmarkEnd w:id="0"/>
+      <w:r>
+        <w:rPr>
+          <w:rFonts w:cs="Times New Roman"/>
+        </w:rPr>
+        <w:t>sheet</w:t>
       </w:r>
     </w:p>
     <w:p>
       <w:pPr>
         <w:pStyle w:val="Heading1"/>
-        <w:jc w:val="center"/>
+        <w:ind w:right="-270"/>
+        <w:jc w:val="left"/>
         <w:rPr>
           <w:sz w:val="28"/>
           <w:szCs w:val="28"/>
@@ -738,39 +856,31 @@
     <w:p>
       <w:pPr>
         <w:pStyle w:val="Heading1"/>
+        <w:ind w:left="-270" w:right="-270"/>
         <w:jc w:val="center"/>
         <w:rPr>
           <w:sz w:val="28"/>
           <w:szCs w:val="28"/>
         </w:rPr>
       </w:pPr>
-    </w:p>
-    <w:p>
-      <w:pPr>
-        <w:pStyle w:val="Heading1"/>
-        <w:jc w:val="center"/>
+      <w:r>
         <w:rPr>
           <w:sz w:val="28"/>
           <w:szCs w:val="28"/>
         </w:rPr>
-      </w:pPr>
+        <w:t xml:space="preserve">work </w:t>
+      </w:r>
       <w:r>
         <w:rPr>
           <w:sz w:val="28"/>
           <w:szCs w:val="28"/>
         </w:rPr>
-        <w:t xml:space="preserve">work </w:t>
-      </w:r>
-      <w:r>
-        <w:rPr>
-          <w:sz w:val="28"/>
-          <w:szCs w:val="28"/>
-        </w:rPr>
         <w:t>Experience</w:t>
       </w:r>
     </w:p>
     <w:p>
       <w:pPr>
+        <w:ind w:left="-270" w:right="-270"/>
         <w:rPr>
           <w:rFonts w:cs="Times New Roman"/>
           <w:b/>
@@ -865,6 +975,15 @@
       </w:r>
       <w:r>
         <w:rPr>
+          <w:rFonts w:cs="Times New Roman"/>
+          <w:b/>
+          <w:sz w:val="2"/>
+          <w:szCs w:val="2"/>
+        </w:rPr>
+        <w:t xml:space="preserve">                                                                                                                       </w:t>
+      </w:r>
+      <w:r>
+        <w:rPr>
           <w:b/>
         </w:rPr>
         <w:t>N</w:t>
@@ -914,6 +1033,7 @@
     </w:p>
     <w:p>
       <w:pPr>
+        <w:ind w:left="-270" w:right="-270"/>
         <w:rPr>
           <w:rFonts w:cs="Times New Roman"/>
         </w:rPr>
@@ -933,6 +1053,7 @@
     </w:p>
     <w:p>
       <w:pPr>
+        <w:ind w:left="-270" w:right="-270"/>
         <w:jc w:val="center"/>
         <w:rPr>
           <w:rFonts w:cs="Times New Roman"/>
@@ -946,6 +1067,7 @@
           <w:ilvl w:val="0"/>
           <w:numId w:val="2"/>
         </w:numPr>
+        <w:ind w:left="450" w:right="-270"/>
         <w:rPr>
           <w:rFonts w:cs="Times New Roman"/>
         </w:rPr>
@@ -964,6 +1086,7 @@
           <w:ilvl w:val="0"/>
           <w:numId w:val="2"/>
         </w:numPr>
+        <w:ind w:left="450" w:right="-270"/>
         <w:rPr>
           <w:rFonts w:cs="Times New Roman"/>
         </w:rPr>
@@ -2759,6 +2882,7 @@
     <w:rsid w:val="00667C66"/>
     <w:rsid w:val="00760413"/>
     <w:rsid w:val="00C75D3B"/>
+    <w:rsid w:val="00D53755"/>
     <w:rsid w:val="00D8260C"/>
   </w:rsids>
   <m:mathPr>
@@ -3645,7 +3769,7 @@
 </file>
 
 <file path=customXml/itemProps2.xml><?xml version="1.0" encoding="utf-8"?>
-<ds:datastoreItem xmlns:ds="http://schemas.openxmlformats.org/officeDocument/2006/customXml" ds:itemID="{8D174AA9-6705-4206-93F0-A29069E485DD}">
+<ds:datastoreItem xmlns:ds="http://schemas.openxmlformats.org/officeDocument/2006/customXml" ds:itemID="{E2F22206-62BF-4D5F-B0A2-A66A1BA1EFF7}">
   <ds:schemaRefs>
     <ds:schemaRef ds:uri="http://schemas.openxmlformats.org/officeDocument/2006/bibliography"/>
   </ds:schemaRefs>

</xml_diff>

<commit_message>
June 28 2018 - resume update
</commit_message>
<xml_diff>
--- a/Alexander_Sikalevski_Resume.docx
+++ b/Alexander_Sikalevski_Resume.docx
@@ -831,25 +831,170 @@
         <w:rPr>
           <w:rFonts w:cs="Times New Roman"/>
         </w:rPr>
-        <w:t xml:space="preserve">Recorded player penalties in game </w:t>
+        <w:t>Recorded player penalties in game sheet</w:t>
+      </w:r>
+    </w:p>
+    <w:p>
+      <w:pPr>
+        <w:ind w:right="-270"/>
+        <w:rPr>
+          <w:rFonts w:cs="Times New Roman"/>
+        </w:rPr>
+      </w:pPr>
+    </w:p>
+    <w:p>
+      <w:pPr>
+        <w:ind w:left="-270" w:right="-270"/>
+        <w:rPr>
+          <w:rFonts w:cs="Times New Roman"/>
+          <w:b/>
+        </w:rPr>
+      </w:pPr>
+      <w:r>
+        <w:rPr>
+          <w:rFonts w:cs="Times New Roman"/>
+          <w:b/>
+        </w:rPr>
+        <w:t>Web Developer</w:t>
+      </w:r>
+      <w:r>
+        <w:rPr>
+          <w:rFonts w:cs="Times New Roman"/>
+          <w:b/>
+        </w:rPr>
+        <w:tab/>
+      </w:r>
+      <w:r>
+        <w:rPr>
+          <w:rFonts w:cs="Times New Roman"/>
+          <w:b/>
+        </w:rPr>
+        <w:tab/>
+      </w:r>
+      <w:r>
+        <w:rPr>
+          <w:rFonts w:cs="Times New Roman"/>
+          <w:b/>
+        </w:rPr>
+        <w:tab/>
+      </w:r>
+      <w:r>
+        <w:rPr>
+          <w:rFonts w:cs="Times New Roman"/>
+          <w:b/>
+        </w:rPr>
+        <w:tab/>
+      </w:r>
+      <w:r>
+        <w:rPr>
+          <w:rFonts w:cs="Times New Roman"/>
+          <w:b/>
+        </w:rPr>
+        <w:tab/>
+      </w:r>
+      <w:r>
+        <w:rPr>
+          <w:rFonts w:cs="Times New Roman"/>
+          <w:b/>
+        </w:rPr>
+        <w:tab/>
+      </w:r>
+      <w:r>
+        <w:rPr>
+          <w:rFonts w:cs="Times New Roman"/>
+          <w:b/>
+        </w:rPr>
+        <w:tab/>
+      </w:r>
+      <w:r>
+        <w:rPr>
+          <w:rFonts w:cs="Times New Roman"/>
+          <w:b/>
+        </w:rPr>
+        <w:tab/>
+      </w:r>
+      <w:r>
+        <w:rPr>
+          <w:rFonts w:cs="Times New Roman"/>
+          <w:b/>
+        </w:rPr>
+        <w:tab/>
+        <w:t xml:space="preserve">             June 2018 - Present</w:t>
+      </w:r>
+    </w:p>
+    <w:p>
+      <w:pPr>
+        <w:ind w:left="-270" w:right="-270"/>
+        <w:rPr>
+          <w:rFonts w:cs="Times New Roman"/>
+        </w:rPr>
+      </w:pPr>
+      <w:r>
+        <w:rPr>
+          <w:rFonts w:cs="Times New Roman"/>
+        </w:rPr>
+        <w:t>Proof Brands</w:t>
+      </w:r>
+      <w:r>
+        <w:rPr>
+          <w:rFonts w:cs="Times New Roman"/>
+        </w:rPr>
+        <w:t>, Toronto, ON</w:t>
       </w:r>
       <w:bookmarkStart w:id="0" w:name="_GoBack"/>
       <w:bookmarkEnd w:id="0"/>
-      <w:r>
-        <w:rPr>
-          <w:rFonts w:cs="Times New Roman"/>
-        </w:rPr>
-        <w:t>sheet</w:t>
-      </w:r>
-    </w:p>
-    <w:p>
-      <w:pPr>
-        <w:pStyle w:val="Heading1"/>
+    </w:p>
+    <w:p>
+      <w:pPr>
         <w:ind w:right="-270"/>
-        <w:jc w:val="left"/>
-        <w:rPr>
-          <w:sz w:val="28"/>
-          <w:szCs w:val="28"/>
+        <w:rPr>
+          <w:rFonts w:cs="Times New Roman"/>
+        </w:rPr>
+      </w:pPr>
+    </w:p>
+    <w:p>
+      <w:pPr>
+        <w:pStyle w:val="ListParagraph"/>
+        <w:numPr>
+          <w:ilvl w:val="0"/>
+          <w:numId w:val="7"/>
+        </w:numPr>
+        <w:ind w:left="450" w:right="-270"/>
+        <w:rPr>
+          <w:rFonts w:cs="Times New Roman"/>
+        </w:rPr>
+      </w:pPr>
+      <w:r>
+        <w:rPr>
+          <w:rFonts w:cs="Times New Roman"/>
+        </w:rPr>
+        <w:t>Designed HTML5 web pages</w:t>
+      </w:r>
+    </w:p>
+    <w:p>
+      <w:pPr>
+        <w:pStyle w:val="ListParagraph"/>
+        <w:numPr>
+          <w:ilvl w:val="0"/>
+          <w:numId w:val="7"/>
+        </w:numPr>
+        <w:ind w:left="450" w:right="-270"/>
+        <w:rPr>
+          <w:rFonts w:cs="Times New Roman"/>
+        </w:rPr>
+      </w:pPr>
+      <w:r>
+        <w:rPr>
+          <w:rFonts w:cs="Times New Roman"/>
+        </w:rPr>
+        <w:t>Used CSS to help brand the website</w:t>
+      </w:r>
+    </w:p>
+    <w:p>
+      <w:pPr>
+        <w:ind w:right="-270"/>
+        <w:rPr>
+          <w:rFonts w:cs="Times New Roman"/>
         </w:rPr>
       </w:pPr>
     </w:p>
@@ -1438,6 +1583,119 @@
     </w:lvl>
   </w:abstractNum>
   <w:abstractNum w:abstractNumId="1" w15:restartNumberingAfterBreak="0">
+    <w:nsid w:val="195218C2"/>
+    <w:multiLevelType w:val="hybridMultilevel"/>
+    <w:tmpl w:val="0CA2257E"/>
+    <w:lvl w:ilvl="0" w:tplc="0409000B">
+      <w:start w:val="1"/>
+      <w:numFmt w:val="bullet"/>
+      <w:lvlText w:val=""/>
+      <w:lvlJc w:val="left"/>
+      <w:pPr>
+        <w:ind w:left="720" w:hanging="360"/>
+      </w:pPr>
+      <w:rPr>
+        <w:rFonts w:ascii="Wingdings" w:hAnsi="Wingdings" w:hint="default"/>
+      </w:rPr>
+    </w:lvl>
+    <w:lvl w:ilvl="1" w:tplc="04090003" w:tentative="1">
+      <w:start w:val="1"/>
+      <w:numFmt w:val="bullet"/>
+      <w:lvlText w:val="o"/>
+      <w:lvlJc w:val="left"/>
+      <w:pPr>
+        <w:ind w:left="1440" w:hanging="360"/>
+      </w:pPr>
+      <w:rPr>
+        <w:rFonts w:ascii="Courier New" w:hAnsi="Courier New" w:cs="Courier New" w:hint="default"/>
+      </w:rPr>
+    </w:lvl>
+    <w:lvl w:ilvl="2" w:tplc="04090005" w:tentative="1">
+      <w:start w:val="1"/>
+      <w:numFmt w:val="bullet"/>
+      <w:lvlText w:val=""/>
+      <w:lvlJc w:val="left"/>
+      <w:pPr>
+        <w:ind w:left="2160" w:hanging="360"/>
+      </w:pPr>
+      <w:rPr>
+        <w:rFonts w:ascii="Wingdings" w:hAnsi="Wingdings" w:hint="default"/>
+      </w:rPr>
+    </w:lvl>
+    <w:lvl w:ilvl="3" w:tplc="04090001" w:tentative="1">
+      <w:start w:val="1"/>
+      <w:numFmt w:val="bullet"/>
+      <w:lvlText w:val=""/>
+      <w:lvlJc w:val="left"/>
+      <w:pPr>
+        <w:ind w:left="2880" w:hanging="360"/>
+      </w:pPr>
+      <w:rPr>
+        <w:rFonts w:ascii="Symbol" w:hAnsi="Symbol" w:hint="default"/>
+      </w:rPr>
+    </w:lvl>
+    <w:lvl w:ilvl="4" w:tplc="04090003" w:tentative="1">
+      <w:start w:val="1"/>
+      <w:numFmt w:val="bullet"/>
+      <w:lvlText w:val="o"/>
+      <w:lvlJc w:val="left"/>
+      <w:pPr>
+        <w:ind w:left="3600" w:hanging="360"/>
+      </w:pPr>
+      <w:rPr>
+        <w:rFonts w:ascii="Courier New" w:hAnsi="Courier New" w:cs="Courier New" w:hint="default"/>
+      </w:rPr>
+    </w:lvl>
+    <w:lvl w:ilvl="5" w:tplc="04090005" w:tentative="1">
+      <w:start w:val="1"/>
+      <w:numFmt w:val="bullet"/>
+      <w:lvlText w:val=""/>
+      <w:lvlJc w:val="left"/>
+      <w:pPr>
+        <w:ind w:left="4320" w:hanging="360"/>
+      </w:pPr>
+      <w:rPr>
+        <w:rFonts w:ascii="Wingdings" w:hAnsi="Wingdings" w:hint="default"/>
+      </w:rPr>
+    </w:lvl>
+    <w:lvl w:ilvl="6" w:tplc="04090001" w:tentative="1">
+      <w:start w:val="1"/>
+      <w:numFmt w:val="bullet"/>
+      <w:lvlText w:val=""/>
+      <w:lvlJc w:val="left"/>
+      <w:pPr>
+        <w:ind w:left="5040" w:hanging="360"/>
+      </w:pPr>
+      <w:rPr>
+        <w:rFonts w:ascii="Symbol" w:hAnsi="Symbol" w:hint="default"/>
+      </w:rPr>
+    </w:lvl>
+    <w:lvl w:ilvl="7" w:tplc="04090003" w:tentative="1">
+      <w:start w:val="1"/>
+      <w:numFmt w:val="bullet"/>
+      <w:lvlText w:val="o"/>
+      <w:lvlJc w:val="left"/>
+      <w:pPr>
+        <w:ind w:left="5760" w:hanging="360"/>
+      </w:pPr>
+      <w:rPr>
+        <w:rFonts w:ascii="Courier New" w:hAnsi="Courier New" w:cs="Courier New" w:hint="default"/>
+      </w:rPr>
+    </w:lvl>
+    <w:lvl w:ilvl="8" w:tplc="04090005" w:tentative="1">
+      <w:start w:val="1"/>
+      <w:numFmt w:val="bullet"/>
+      <w:lvlText w:val=""/>
+      <w:lvlJc w:val="left"/>
+      <w:pPr>
+        <w:ind w:left="6480" w:hanging="360"/>
+      </w:pPr>
+      <w:rPr>
+        <w:rFonts w:ascii="Wingdings" w:hAnsi="Wingdings" w:hint="default"/>
+      </w:rPr>
+    </w:lvl>
+  </w:abstractNum>
+  <w:abstractNum w:abstractNumId="2" w15:restartNumberingAfterBreak="0">
     <w:nsid w:val="19D41603"/>
     <w:multiLevelType w:val="hybridMultilevel"/>
     <w:tmpl w:val="70282530"/>
@@ -1550,7 +1808,7 @@
       </w:rPr>
     </w:lvl>
   </w:abstractNum>
-  <w:abstractNum w:abstractNumId="2" w15:restartNumberingAfterBreak="0">
+  <w:abstractNum w:abstractNumId="3" w15:restartNumberingAfterBreak="0">
     <w:nsid w:val="2A5378D9"/>
     <w:multiLevelType w:val="hybridMultilevel"/>
     <w:tmpl w:val="1CF2EF6C"/>
@@ -1663,7 +1921,7 @@
       </w:rPr>
     </w:lvl>
   </w:abstractNum>
-  <w:abstractNum w:abstractNumId="3" w15:restartNumberingAfterBreak="0">
+  <w:abstractNum w:abstractNumId="4" w15:restartNumberingAfterBreak="0">
     <w:nsid w:val="2D87496E"/>
     <w:multiLevelType w:val="hybridMultilevel"/>
     <w:tmpl w:val="7A941BEA"/>
@@ -1776,7 +2034,7 @@
       </w:rPr>
     </w:lvl>
   </w:abstractNum>
-  <w:abstractNum w:abstractNumId="4" w15:restartNumberingAfterBreak="0">
+  <w:abstractNum w:abstractNumId="5" w15:restartNumberingAfterBreak="0">
     <w:nsid w:val="681C3CA1"/>
     <w:multiLevelType w:val="hybridMultilevel"/>
     <w:tmpl w:val="75CA4762"/>
@@ -1888,20 +2146,139 @@
       </w:rPr>
     </w:lvl>
   </w:abstractNum>
+  <w:abstractNum w:abstractNumId="6" w15:restartNumberingAfterBreak="0">
+    <w:nsid w:val="70E548ED"/>
+    <w:multiLevelType w:val="hybridMultilevel"/>
+    <w:tmpl w:val="C90451BC"/>
+    <w:lvl w:ilvl="0" w:tplc="0409000B">
+      <w:start w:val="1"/>
+      <w:numFmt w:val="bullet"/>
+      <w:lvlText w:val=""/>
+      <w:lvlJc w:val="left"/>
+      <w:pPr>
+        <w:ind w:left="720" w:hanging="360"/>
+      </w:pPr>
+      <w:rPr>
+        <w:rFonts w:ascii="Wingdings" w:hAnsi="Wingdings" w:hint="default"/>
+      </w:rPr>
+    </w:lvl>
+    <w:lvl w:ilvl="1" w:tplc="04090003" w:tentative="1">
+      <w:start w:val="1"/>
+      <w:numFmt w:val="bullet"/>
+      <w:lvlText w:val="o"/>
+      <w:lvlJc w:val="left"/>
+      <w:pPr>
+        <w:ind w:left="1440" w:hanging="360"/>
+      </w:pPr>
+      <w:rPr>
+        <w:rFonts w:ascii="Courier New" w:hAnsi="Courier New" w:cs="Courier New" w:hint="default"/>
+      </w:rPr>
+    </w:lvl>
+    <w:lvl w:ilvl="2" w:tplc="04090005" w:tentative="1">
+      <w:start w:val="1"/>
+      <w:numFmt w:val="bullet"/>
+      <w:lvlText w:val=""/>
+      <w:lvlJc w:val="left"/>
+      <w:pPr>
+        <w:ind w:left="2160" w:hanging="360"/>
+      </w:pPr>
+      <w:rPr>
+        <w:rFonts w:ascii="Wingdings" w:hAnsi="Wingdings" w:hint="default"/>
+      </w:rPr>
+    </w:lvl>
+    <w:lvl w:ilvl="3" w:tplc="04090001" w:tentative="1">
+      <w:start w:val="1"/>
+      <w:numFmt w:val="bullet"/>
+      <w:lvlText w:val=""/>
+      <w:lvlJc w:val="left"/>
+      <w:pPr>
+        <w:ind w:left="2880" w:hanging="360"/>
+      </w:pPr>
+      <w:rPr>
+        <w:rFonts w:ascii="Symbol" w:hAnsi="Symbol" w:hint="default"/>
+      </w:rPr>
+    </w:lvl>
+    <w:lvl w:ilvl="4" w:tplc="04090003" w:tentative="1">
+      <w:start w:val="1"/>
+      <w:numFmt w:val="bullet"/>
+      <w:lvlText w:val="o"/>
+      <w:lvlJc w:val="left"/>
+      <w:pPr>
+        <w:ind w:left="3600" w:hanging="360"/>
+      </w:pPr>
+      <w:rPr>
+        <w:rFonts w:ascii="Courier New" w:hAnsi="Courier New" w:cs="Courier New" w:hint="default"/>
+      </w:rPr>
+    </w:lvl>
+    <w:lvl w:ilvl="5" w:tplc="04090005" w:tentative="1">
+      <w:start w:val="1"/>
+      <w:numFmt w:val="bullet"/>
+      <w:lvlText w:val=""/>
+      <w:lvlJc w:val="left"/>
+      <w:pPr>
+        <w:ind w:left="4320" w:hanging="360"/>
+      </w:pPr>
+      <w:rPr>
+        <w:rFonts w:ascii="Wingdings" w:hAnsi="Wingdings" w:hint="default"/>
+      </w:rPr>
+    </w:lvl>
+    <w:lvl w:ilvl="6" w:tplc="04090001" w:tentative="1">
+      <w:start w:val="1"/>
+      <w:numFmt w:val="bullet"/>
+      <w:lvlText w:val=""/>
+      <w:lvlJc w:val="left"/>
+      <w:pPr>
+        <w:ind w:left="5040" w:hanging="360"/>
+      </w:pPr>
+      <w:rPr>
+        <w:rFonts w:ascii="Symbol" w:hAnsi="Symbol" w:hint="default"/>
+      </w:rPr>
+    </w:lvl>
+    <w:lvl w:ilvl="7" w:tplc="04090003" w:tentative="1">
+      <w:start w:val="1"/>
+      <w:numFmt w:val="bullet"/>
+      <w:lvlText w:val="o"/>
+      <w:lvlJc w:val="left"/>
+      <w:pPr>
+        <w:ind w:left="5760" w:hanging="360"/>
+      </w:pPr>
+      <w:rPr>
+        <w:rFonts w:ascii="Courier New" w:hAnsi="Courier New" w:cs="Courier New" w:hint="default"/>
+      </w:rPr>
+    </w:lvl>
+    <w:lvl w:ilvl="8" w:tplc="04090005" w:tentative="1">
+      <w:start w:val="1"/>
+      <w:numFmt w:val="bullet"/>
+      <w:lvlText w:val=""/>
+      <w:lvlJc w:val="left"/>
+      <w:pPr>
+        <w:ind w:left="6480" w:hanging="360"/>
+      </w:pPr>
+      <w:rPr>
+        <w:rFonts w:ascii="Wingdings" w:hAnsi="Wingdings" w:hint="default"/>
+      </w:rPr>
+    </w:lvl>
+  </w:abstractNum>
   <w:num w:numId="1">
-    <w:abstractNumId w:val="4"/>
+    <w:abstractNumId w:val="5"/>
   </w:num>
   <w:num w:numId="2">
     <w:abstractNumId w:val="0"/>
   </w:num>
   <w:num w:numId="3">
+    <w:abstractNumId w:val="4"/>
+  </w:num>
+  <w:num w:numId="4">
     <w:abstractNumId w:val="3"/>
   </w:num>
-  <w:num w:numId="4">
+  <w:num w:numId="5">
     <w:abstractNumId w:val="2"/>
   </w:num>
-  <w:num w:numId="5">
+  <w:num w:numId="6">
     <w:abstractNumId w:val="1"/>
+  </w:num>
+  <w:num w:numId="7">
+    <w:abstractNumId w:val="6"/>
   </w:num>
 </w:numbering>
 </file>
@@ -2880,6 +3257,7 @@
     <w:rsid w:val="00592C7A"/>
     <w:rsid w:val="005D5721"/>
     <w:rsid w:val="00667C66"/>
+    <w:rsid w:val="00744D46"/>
     <w:rsid w:val="00760413"/>
     <w:rsid w:val="00C75D3B"/>
     <w:rsid w:val="00D53755"/>
@@ -3769,7 +4147,7 @@
 </file>
 
 <file path=customXml/itemProps2.xml><?xml version="1.0" encoding="utf-8"?>
-<ds:datastoreItem xmlns:ds="http://schemas.openxmlformats.org/officeDocument/2006/customXml" ds:itemID="{E2F22206-62BF-4D5F-B0A2-A66A1BA1EFF7}">
+<ds:datastoreItem xmlns:ds="http://schemas.openxmlformats.org/officeDocument/2006/customXml" ds:itemID="{212D2097-2A44-4E56-8F8A-6C808720F6AB}">
   <ds:schemaRefs>
     <ds:schemaRef ds:uri="http://schemas.openxmlformats.org/officeDocument/2006/bibliography"/>
   </ds:schemaRefs>

</xml_diff>